<commit_message>
Update all api. Add authentication. Rework database structure
</commit_message>
<xml_diff>
--- a/BE/API doc.docx
+++ b/BE/API doc.docx
@@ -2,6 +2,52 @@
 <file path=word/document.xml><?xml version="1.0" encoding="utf-8"?>
 <w:document xmlns:wpc="http://schemas.microsoft.com/office/word/2010/wordprocessingCanvas" xmlns:cx="http://schemas.microsoft.com/office/drawing/2014/chartex" xmlns:cx1="http://schemas.microsoft.com/office/drawing/2015/9/8/chartex" xmlns:cx2="http://schemas.microsoft.com/office/drawing/2015/10/21/chartex" xmlns:cx3="http://schemas.microsoft.com/office/drawing/2016/5/9/chartex" xmlns:cx4="http://schemas.microsoft.com/office/drawing/2016/5/10/chartex" xmlns:cx5="http://schemas.microsoft.com/office/drawing/2016/5/11/chartex" xmlns:cx6="http://schemas.microsoft.com/office/drawing/2016/5/12/chartex" xmlns:cx7="http://schemas.microsoft.com/office/drawing/2016/5/13/chartex" xmlns:cx8="http://schemas.microsoft.com/office/drawing/2016/5/14/chartex" xmlns:mc="http://schemas.openxmlformats.org/markup-compatibility/2006" xmlns:aink="http://schemas.microsoft.com/office/drawing/2016/ink" xmlns:am3d="http://schemas.microsoft.com/office/drawing/2017/model3d" xmlns:o="urn:schemas-microsoft-com:office:office" xmlns:oel="http://schemas.microsoft.com/office/2019/extlst" xmlns:r="http://schemas.openxmlformats.org/officeDocument/2006/relationships" xmlns:m="http://schemas.openxmlformats.org/officeDocument/2006/math" xmlns:v="urn:schemas-microsoft-com:vml" xmlns:wp14="http://schemas.microsoft.com/office/word/2010/wordprocessingDrawing" xmlns:wp="http://schemas.openxmlformats.org/drawingml/2006/wordprocessingDrawing" xmlns:w10="urn:schemas-microsoft-com:office:word" xmlns:w="http://schemas.openxmlformats.org/wordprocessingml/2006/main" xmlns:w14="http://schemas.microsoft.com/office/word/2010/wordml" xmlns:w15="http://schemas.microsoft.com/office/word/2012/wordml" xmlns:w16cex="http://schemas.microsoft.com/office/word/2018/wordml/cex" xmlns:w16cid="http://schemas.microsoft.com/office/word/2016/wordml/cid" xmlns:w16="http://schemas.microsoft.com/office/word/2018/wordml" xmlns:w16du="http://schemas.microsoft.com/office/word/2023/wordml/word16du" xmlns:w16sdtdh="http://schemas.microsoft.com/office/word/2020/wordml/sdtdatahash" xmlns:w16se="http://schemas.microsoft.com/office/word/2015/wordml/symex" xmlns:wpg="http://schemas.microsoft.com/office/word/2010/wordprocessingGroup" xmlns:wpi="http://schemas.microsoft.com/office/word/2010/wordprocessingInk" xmlns:wne="http://schemas.microsoft.com/office/word/2006/wordml" xmlns:wps="http://schemas.microsoft.com/office/word/2010/wordprocessingShape" mc:Ignorable="w14 w15 w16se w16cid w16 w16cex w16sdtdh w16du wp14">
   <w:body>
+    <w:p>
+      <w:pPr>
+        <w:rPr>
+          <w:b/>
+          <w:bCs/>
+          <w:lang w:val="en-US"/>
+        </w:rPr>
+      </w:pPr>
+      <w:r>
+        <w:rPr>
+          <w:b/>
+          <w:bCs/>
+          <w:lang w:val="en-US"/>
+        </w:rPr>
+        <w:t>Authentication:</w:t>
+      </w:r>
+    </w:p>
+    <w:p>
+      <w:pPr>
+        <w:pStyle w:val="ListParagraph"/>
+        <w:numPr>
+          <w:ilvl w:val="0"/>
+          <w:numId w:val="3"/>
+        </w:numPr>
+        <w:rPr>
+          <w:b/>
+          <w:bCs/>
+          <w:lang w:val="en-US"/>
+        </w:rPr>
+      </w:pPr>
+      <w:r>
+        <w:rPr>
+          <w:lang w:val="en-US"/>
+        </w:rPr>
+        <w:t>Khi tiến hành gọi bất cứ request nào cũng thêm hai field “sessionID” và “accountID” của phiên đăng nhập hiện tại. Khi login thì hệ thống sẽ trả về “sessionID” và “accountID”, hãy lưu trữ nó để đính kèm vào trong các request.</w:t>
+      </w:r>
+    </w:p>
+    <w:p>
+      <w:pPr>
+        <w:rPr>
+          <w:b/>
+          <w:bCs/>
+          <w:lang w:val="en-US"/>
+        </w:rPr>
+      </w:pPr>
+    </w:p>
     <w:p>
       <w:pPr>
         <w:rPr>
@@ -388,22 +434,13 @@
               <w:rPr>
                 <w:lang w:val="en-US"/>
               </w:rPr>
-              <w:t>params: search_string (text)</w:t>
-            </w:r>
-          </w:p>
-          <w:p>
-            <w:pPr>
-              <w:pStyle w:val="ListParagraph"/>
-              <w:ind w:left="0"/>
-              <w:rPr>
-                <w:lang w:val="en-US"/>
-              </w:rPr>
-            </w:pPr>
-            <w:r>
-              <w:rPr>
-                <w:lang w:val="en-US"/>
-              </w:rPr>
-              <w:t>Kiểu đầu vào: Body form-data</w:t>
+              <w:t>Kiểu đầu vào: Body</w:t>
+            </w:r>
+            <w:r>
+              <w:rPr>
+                <w:lang w:val="en-US"/>
+              </w:rPr>
+              <w:t xml:space="preserve"> raw json</w:t>
             </w:r>
           </w:p>
         </w:tc>
@@ -1617,6 +1654,7 @@
               <w:rPr>
                 <w:lang w:val="en-US"/>
               </w:rPr>
+              <w:lastRenderedPageBreak/>
               <w:t>/product/</w:t>
             </w:r>
             <w:r>
@@ -1643,7 +1681,136 @@
               <w:rPr>
                 <w:lang w:val="en-US"/>
               </w:rPr>
+              <w:lastRenderedPageBreak/>
               <w:t>Xóa một sản phẩm</w:t>
+            </w:r>
+          </w:p>
+          <w:p>
+            <w:pPr>
+              <w:pStyle w:val="ListParagraph"/>
+              <w:ind w:left="0"/>
+              <w:rPr>
+                <w:lang w:val="en-US"/>
+              </w:rPr>
+            </w:pPr>
+          </w:p>
+          <w:p>
+            <w:pPr>
+              <w:pStyle w:val="ListParagraph"/>
+              <w:ind w:left="0"/>
+              <w:rPr>
+                <w:lang w:val="en-US"/>
+              </w:rPr>
+            </w:pPr>
+            <w:r>
+              <w:rPr>
+                <w:lang w:val="en-US"/>
+              </w:rPr>
+              <w:t xml:space="preserve">Trả về: </w:t>
+            </w:r>
+          </w:p>
+          <w:p>
+            <w:pPr>
+              <w:pStyle w:val="ListParagraph"/>
+              <w:ind w:left="0"/>
+              <w:rPr>
+                <w:lang w:val="en-US"/>
+              </w:rPr>
+            </w:pPr>
+            <w:r>
+              <w:rPr>
+                <w:lang w:val="en-US"/>
+              </w:rPr>
+              <w:t>{operationSuccess: true/false}</w:t>
+            </w:r>
+          </w:p>
+        </w:tc>
+      </w:tr>
+      <w:tr>
+        <w:tc>
+          <w:tcPr>
+            <w:tcW w:w="1452" w:type="dxa"/>
+          </w:tcPr>
+          <w:p>
+            <w:pPr>
+              <w:pStyle w:val="ListParagraph"/>
+              <w:ind w:left="0"/>
+              <w:rPr>
+                <w:lang w:val="en-US"/>
+              </w:rPr>
+            </w:pPr>
+            <w:r>
+              <w:rPr>
+                <w:lang w:val="en-US"/>
+              </w:rPr>
+              <w:lastRenderedPageBreak/>
+              <w:t>/update/&lt;id&gt;</w:t>
+            </w:r>
+          </w:p>
+        </w:tc>
+        <w:tc>
+          <w:tcPr>
+            <w:tcW w:w="925" w:type="dxa"/>
+          </w:tcPr>
+          <w:p>
+            <w:pPr>
+              <w:pStyle w:val="ListParagraph"/>
+              <w:ind w:left="0"/>
+              <w:rPr>
+                <w:lang w:val="en-US"/>
+              </w:rPr>
+            </w:pPr>
+            <w:r>
+              <w:rPr>
+                <w:lang w:val="en-US"/>
+              </w:rPr>
+              <w:t>POST</w:t>
+            </w:r>
+          </w:p>
+        </w:tc>
+        <w:tc>
+          <w:tcPr>
+            <w:tcW w:w="5509" w:type="dxa"/>
+          </w:tcPr>
+          <w:p>
+            <w:pPr>
+              <w:pStyle w:val="ListParagraph"/>
+              <w:ind w:left="0"/>
+              <w:rPr>
+                <w:lang w:val="en-US"/>
+              </w:rPr>
+            </w:pPr>
+            <w:r>
+              <w:rPr>
+                <w:lang w:val="en-US"/>
+              </w:rPr>
+              <w:t>ID của sản phẩm, kèm json data chứa data update</w:t>
+            </w:r>
+          </w:p>
+        </w:tc>
+        <w:tc>
+          <w:tcPr>
+            <w:tcW w:w="1900" w:type="dxa"/>
+          </w:tcPr>
+          <w:p>
+            <w:pPr>
+              <w:pStyle w:val="ListParagraph"/>
+              <w:ind w:left="0"/>
+              <w:rPr>
+                <w:lang w:val="en-US"/>
+              </w:rPr>
+            </w:pPr>
+            <w:r>
+              <w:rPr>
+                <w:lang w:val="en-US"/>
+              </w:rPr>
+              <w:t>Sửa/update</w:t>
+            </w:r>
+            <w:r>
+              <w:rPr>
+                <w:lang w:val="en-US"/>
+              </w:rPr>
+              <w:t xml:space="preserve"> một sản phẩm</w:t>
             </w:r>
           </w:p>
           <w:p>
@@ -1821,10 +1988,10 @@
     </w:lvl>
   </w:abstractNum>
   <w:abstractNum w:abstractNumId="1" w15:restartNumberingAfterBreak="0">
-    <w:nsid w:val="737D4760"/>
+    <w:nsid w:val="527D40F6"/>
     <w:multiLevelType w:val="hybridMultilevel"/>
-    <w:tmpl w:val="AEFEF2BA"/>
-    <w:lvl w:ilvl="0" w:tplc="ED4E4E84">
+    <w:tmpl w:val="0A5E2806"/>
+    <w:lvl w:ilvl="0" w:tplc="42541056">
       <w:numFmt w:val="bullet"/>
       <w:lvlText w:val="-"/>
       <w:lvlJc w:val="left"/>
@@ -1932,10 +2099,125 @@
       </w:rPr>
     </w:lvl>
   </w:abstractNum>
+  <w:abstractNum w:abstractNumId="2" w15:restartNumberingAfterBreak="0">
+    <w:nsid w:val="737D4760"/>
+    <w:multiLevelType w:val="hybridMultilevel"/>
+    <w:tmpl w:val="AEFEF2BA"/>
+    <w:lvl w:ilvl="0" w:tplc="ED4E4E84">
+      <w:numFmt w:val="bullet"/>
+      <w:lvlText w:val="-"/>
+      <w:lvlJc w:val="left"/>
+      <w:pPr>
+        <w:ind w:left="720" w:hanging="360"/>
+      </w:pPr>
+      <w:rPr>
+        <w:rFonts w:ascii="Calibri" w:eastAsiaTheme="minorHAnsi" w:hAnsi="Calibri" w:cs="Calibri" w:hint="default"/>
+      </w:rPr>
+    </w:lvl>
+    <w:lvl w:ilvl="1" w:tplc="0C000003" w:tentative="1">
+      <w:start w:val="1"/>
+      <w:numFmt w:val="bullet"/>
+      <w:lvlText w:val="o"/>
+      <w:lvlJc w:val="left"/>
+      <w:pPr>
+        <w:ind w:left="1440" w:hanging="360"/>
+      </w:pPr>
+      <w:rPr>
+        <w:rFonts w:ascii="Courier New" w:hAnsi="Courier New" w:cs="Courier New" w:hint="default"/>
+      </w:rPr>
+    </w:lvl>
+    <w:lvl w:ilvl="2" w:tplc="0C000005" w:tentative="1">
+      <w:start w:val="1"/>
+      <w:numFmt w:val="bullet"/>
+      <w:lvlText w:val=""/>
+      <w:lvlJc w:val="left"/>
+      <w:pPr>
+        <w:ind w:left="2160" w:hanging="360"/>
+      </w:pPr>
+      <w:rPr>
+        <w:rFonts w:ascii="Wingdings" w:hAnsi="Wingdings" w:hint="default"/>
+      </w:rPr>
+    </w:lvl>
+    <w:lvl w:ilvl="3" w:tplc="0C000001" w:tentative="1">
+      <w:start w:val="1"/>
+      <w:numFmt w:val="bullet"/>
+      <w:lvlText w:val=""/>
+      <w:lvlJc w:val="left"/>
+      <w:pPr>
+        <w:ind w:left="2880" w:hanging="360"/>
+      </w:pPr>
+      <w:rPr>
+        <w:rFonts w:ascii="Symbol" w:hAnsi="Symbol" w:hint="default"/>
+      </w:rPr>
+    </w:lvl>
+    <w:lvl w:ilvl="4" w:tplc="0C000003" w:tentative="1">
+      <w:start w:val="1"/>
+      <w:numFmt w:val="bullet"/>
+      <w:lvlText w:val="o"/>
+      <w:lvlJc w:val="left"/>
+      <w:pPr>
+        <w:ind w:left="3600" w:hanging="360"/>
+      </w:pPr>
+      <w:rPr>
+        <w:rFonts w:ascii="Courier New" w:hAnsi="Courier New" w:cs="Courier New" w:hint="default"/>
+      </w:rPr>
+    </w:lvl>
+    <w:lvl w:ilvl="5" w:tplc="0C000005" w:tentative="1">
+      <w:start w:val="1"/>
+      <w:numFmt w:val="bullet"/>
+      <w:lvlText w:val=""/>
+      <w:lvlJc w:val="left"/>
+      <w:pPr>
+        <w:ind w:left="4320" w:hanging="360"/>
+      </w:pPr>
+      <w:rPr>
+        <w:rFonts w:ascii="Wingdings" w:hAnsi="Wingdings" w:hint="default"/>
+      </w:rPr>
+    </w:lvl>
+    <w:lvl w:ilvl="6" w:tplc="0C000001" w:tentative="1">
+      <w:start w:val="1"/>
+      <w:numFmt w:val="bullet"/>
+      <w:lvlText w:val=""/>
+      <w:lvlJc w:val="left"/>
+      <w:pPr>
+        <w:ind w:left="5040" w:hanging="360"/>
+      </w:pPr>
+      <w:rPr>
+        <w:rFonts w:ascii="Symbol" w:hAnsi="Symbol" w:hint="default"/>
+      </w:rPr>
+    </w:lvl>
+    <w:lvl w:ilvl="7" w:tplc="0C000003" w:tentative="1">
+      <w:start w:val="1"/>
+      <w:numFmt w:val="bullet"/>
+      <w:lvlText w:val="o"/>
+      <w:lvlJc w:val="left"/>
+      <w:pPr>
+        <w:ind w:left="5760" w:hanging="360"/>
+      </w:pPr>
+      <w:rPr>
+        <w:rFonts w:ascii="Courier New" w:hAnsi="Courier New" w:cs="Courier New" w:hint="default"/>
+      </w:rPr>
+    </w:lvl>
+    <w:lvl w:ilvl="8" w:tplc="0C000005" w:tentative="1">
+      <w:start w:val="1"/>
+      <w:numFmt w:val="bullet"/>
+      <w:lvlText w:val=""/>
+      <w:lvlJc w:val="left"/>
+      <w:pPr>
+        <w:ind w:left="6480" w:hanging="360"/>
+      </w:pPr>
+      <w:rPr>
+        <w:rFonts w:ascii="Wingdings" w:hAnsi="Wingdings" w:hint="default"/>
+      </w:rPr>
+    </w:lvl>
+  </w:abstractNum>
   <w:num w:numId="1" w16cid:durableId="1417049097">
     <w:abstractNumId w:val="0"/>
   </w:num>
   <w:num w:numId="2" w16cid:durableId="79260975">
+    <w:abstractNumId w:val="2"/>
+  </w:num>
+  <w:num w:numId="3" w16cid:durableId="936327972">
     <w:abstractNumId w:val="1"/>
   </w:num>
 </w:numbering>

</xml_diff>

<commit_message>
Update doc and chat api
</commit_message>
<xml_diff>
--- a/BE/API doc.docx
+++ b/BE/API doc.docx
@@ -4999,15 +4999,7 @@
           <w:bCs/>
           <w:lang w:val="en-US"/>
         </w:rPr>
-        <w:t>Posts</w:t>
-      </w:r>
-      <w:r>
-        <w:rPr>
-          <w:b/>
-          <w:bCs/>
-          <w:lang w:val="en-US"/>
-        </w:rPr>
-        <w:t xml:space="preserve"> API:</w:t>
+        <w:t>Posts API:</w:t>
       </w:r>
     </w:p>
     <w:p>
@@ -5025,13 +5017,7 @@
         <w:rPr>
           <w:lang w:val="en-US"/>
         </w:rPr>
-        <w:t>parent endpoint: /</w:t>
-      </w:r>
-      <w:r>
-        <w:rPr>
-          <w:lang w:val="en-US"/>
-        </w:rPr>
-        <w:t>posts</w:t>
+        <w:t>parent endpoint: /posts</w:t>
       </w:r>
     </w:p>
     <w:p>
@@ -5139,13 +5125,7 @@
               <w:rPr>
                 <w:lang w:val="en-US"/>
               </w:rPr>
-              <w:t>/</w:t>
-            </w:r>
-            <w:r>
-              <w:rPr>
-                <w:lang w:val="en-US"/>
-              </w:rPr>
-              <w:t>new_post</w:t>
+              <w:t>/new_post</w:t>
             </w:r>
           </w:p>
         </w:tc>
@@ -5180,13 +5160,7 @@
               <w:rPr>
                 <w:lang w:val="en-US"/>
               </w:rPr>
-              <w:t>-</w:t>
-            </w:r>
-            <w:r>
-              <w:rPr>
-                <w:lang w:val="en-US"/>
-              </w:rPr>
-              <w:t xml:space="preserve"> “parrentObject”: tên object của post (tạm thời thì cứ đặt đại “me”)</w:t>
+              <w:t>- “parrentObject”: tên object của post (tạm thời thì cứ đặt đại “me”)</w:t>
             </w:r>
           </w:p>
           <w:p>
@@ -5330,19 +5304,7 @@
               <w:rPr>
                 <w:lang w:val="en-US"/>
               </w:rPr>
-              <w:t>/</w:t>
-            </w:r>
-            <w:r>
-              <w:rPr>
-                <w:lang w:val="en-US"/>
-              </w:rPr>
-              <w:t>get_post</w:t>
-            </w:r>
-            <w:r>
-              <w:rPr>
-                <w:lang w:val="en-US"/>
-              </w:rPr>
-              <w:t>/&lt;id&gt;</w:t>
+              <w:t>/get_post/&lt;id&gt;</w:t>
             </w:r>
           </w:p>
         </w:tc>
@@ -5423,13 +5385,7 @@
                 <w:lang w:val="en-US"/>
               </w:rPr>
               <w:lastRenderedPageBreak/>
-              <w:t>/</w:t>
-            </w:r>
-            <w:r>
-              <w:rPr>
-                <w:lang w:val="en-US"/>
-              </w:rPr>
-              <w:t>get_all_post</w:t>
+              <w:t>/get_all_post</w:t>
             </w:r>
           </w:p>
         </w:tc>
@@ -5488,13 +5444,7 @@
               <w:rPr>
                 <w:lang w:val="en-US"/>
               </w:rPr>
-              <w:t>/</w:t>
-            </w:r>
-            <w:r>
-              <w:rPr>
-                <w:lang w:val="en-US"/>
-              </w:rPr>
-              <w:t>delete_post/&lt;id&gt;</w:t>
+              <w:t>/delete_post/&lt;id&gt;</w:t>
             </w:r>
           </w:p>
         </w:tc>
@@ -5583,13 +5533,7 @@
               <w:rPr>
                 <w:lang w:val="en-US"/>
               </w:rPr>
-              <w:t>/</w:t>
-            </w:r>
-            <w:r>
-              <w:rPr>
-                <w:lang w:val="en-US"/>
-              </w:rPr>
-              <w:t>get_post_detail/&lt;id&gt;</w:t>
+              <w:t>/get_post_detail/&lt;id&gt;</w:t>
             </w:r>
           </w:p>
         </w:tc>
@@ -5779,6 +5723,643 @@
               </w:rPr>
               <w:t>Trả về số người follow của page</w:t>
             </w:r>
+          </w:p>
+        </w:tc>
+      </w:tr>
+    </w:tbl>
+    <w:p>
+      <w:pPr>
+        <w:rPr>
+          <w:lang w:val="en-US"/>
+        </w:rPr>
+      </w:pPr>
+      <w:r>
+        <w:rPr>
+          <w:lang w:val="en-US"/>
+        </w:rPr>
+        <w:br w:type="page"/>
+      </w:r>
+    </w:p>
+    <w:p>
+      <w:pPr>
+        <w:rPr>
+          <w:b/>
+          <w:bCs/>
+          <w:lang w:val="en-US"/>
+        </w:rPr>
+      </w:pPr>
+      <w:r>
+        <w:rPr>
+          <w:b/>
+          <w:bCs/>
+          <w:lang w:val="en-US"/>
+        </w:rPr>
+        <w:lastRenderedPageBreak/>
+        <w:t xml:space="preserve">Chat </w:t>
+      </w:r>
+      <w:r>
+        <w:rPr>
+          <w:b/>
+          <w:bCs/>
+          <w:lang w:val="en-US"/>
+        </w:rPr>
+        <w:t>API:</w:t>
+      </w:r>
+    </w:p>
+    <w:p>
+      <w:pPr>
+        <w:pStyle w:val="ListParagraph"/>
+        <w:numPr>
+          <w:ilvl w:val="0"/>
+          <w:numId w:val="2"/>
+        </w:numPr>
+        <w:rPr>
+          <w:lang w:val="en-US"/>
+        </w:rPr>
+      </w:pPr>
+      <w:r>
+        <w:rPr>
+          <w:lang w:val="en-US"/>
+        </w:rPr>
+        <w:t>parent endpoint: /posts</w:t>
+      </w:r>
+    </w:p>
+    <w:p>
+      <w:pPr>
+        <w:ind w:left="360"/>
+        <w:rPr>
+          <w:lang w:val="en-US"/>
+        </w:rPr>
+      </w:pPr>
+      <w:r>
+        <w:rPr>
+          <w:lang w:val="en-US"/>
+        </w:rPr>
+        <w:t>Endpoints:</w:t>
+      </w:r>
+    </w:p>
+    <w:tbl>
+      <w:tblPr>
+        <w:tblStyle w:val="TableGrid"/>
+        <w:tblW w:w="9388" w:type="dxa"/>
+        <w:tblInd w:w="-289" w:type="dxa"/>
+        <w:tblLook w:val="04A0" w:firstRow="1" w:lastRow="0" w:firstColumn="1" w:lastColumn="0" w:noHBand="0" w:noVBand="1"/>
+      </w:tblPr>
+      <w:tblGrid>
+        <w:gridCol w:w="2261"/>
+        <w:gridCol w:w="3306"/>
+        <w:gridCol w:w="3821"/>
+      </w:tblGrid>
+      <w:tr>
+        <w:tc>
+          <w:tcPr>
+            <w:tcW w:w="2261" w:type="dxa"/>
+          </w:tcPr>
+          <w:p>
+            <w:pPr>
+              <w:pStyle w:val="ListParagraph"/>
+              <w:ind w:left="0"/>
+              <w:rPr>
+                <w:lang w:val="en-US"/>
+              </w:rPr>
+            </w:pPr>
+            <w:r>
+              <w:rPr>
+                <w:lang w:val="en-US"/>
+              </w:rPr>
+              <w:t>Route</w:t>
+            </w:r>
+          </w:p>
+        </w:tc>
+        <w:tc>
+          <w:tcPr>
+            <w:tcW w:w="3306" w:type="dxa"/>
+          </w:tcPr>
+          <w:p>
+            <w:pPr>
+              <w:pStyle w:val="ListParagraph"/>
+              <w:ind w:left="0"/>
+              <w:rPr>
+                <w:lang w:val="en-US"/>
+              </w:rPr>
+            </w:pPr>
+            <w:r>
+              <w:rPr>
+                <w:lang w:val="en-US"/>
+              </w:rPr>
+              <w:t>Đầu vào</w:t>
+            </w:r>
+          </w:p>
+        </w:tc>
+        <w:tc>
+          <w:tcPr>
+            <w:tcW w:w="3821" w:type="dxa"/>
+          </w:tcPr>
+          <w:p>
+            <w:pPr>
+              <w:pStyle w:val="ListParagraph"/>
+              <w:ind w:left="0"/>
+              <w:rPr>
+                <w:lang w:val="en-US"/>
+              </w:rPr>
+            </w:pPr>
+            <w:r>
+              <w:rPr>
+                <w:lang w:val="en-US"/>
+              </w:rPr>
+              <w:t>Trả về</w:t>
+            </w:r>
+          </w:p>
+        </w:tc>
+      </w:tr>
+      <w:tr>
+        <w:tc>
+          <w:tcPr>
+            <w:tcW w:w="2261" w:type="dxa"/>
+          </w:tcPr>
+          <w:p>
+            <w:pPr>
+              <w:pStyle w:val="ListParagraph"/>
+              <w:ind w:left="0"/>
+              <w:rPr>
+                <w:lang w:val="en-US"/>
+              </w:rPr>
+            </w:pPr>
+            <w:r>
+              <w:rPr>
+                <w:lang w:val="en-US"/>
+              </w:rPr>
+              <w:t>/</w:t>
+            </w:r>
+            <w:r>
+              <w:rPr>
+                <w:lang w:val="en-US"/>
+              </w:rPr>
+              <w:t>send_message</w:t>
+            </w:r>
+          </w:p>
+        </w:tc>
+        <w:tc>
+          <w:tcPr>
+            <w:tcW w:w="3306" w:type="dxa"/>
+          </w:tcPr>
+          <w:p>
+            <w:pPr>
+              <w:pStyle w:val="ListParagraph"/>
+              <w:ind w:left="0"/>
+              <w:rPr>
+                <w:lang w:val="en-US"/>
+              </w:rPr>
+            </w:pPr>
+            <w:r>
+              <w:rPr>
+                <w:lang w:val="en-US"/>
+              </w:rPr>
+              <w:t>Truyền vào dữ liệu dạng Json, gồm các trường:</w:t>
+            </w:r>
+          </w:p>
+          <w:p>
+            <w:pPr>
+              <w:pStyle w:val="ListParagraph"/>
+              <w:ind w:left="0"/>
+              <w:rPr>
+                <w:lang w:val="en-US"/>
+              </w:rPr>
+            </w:pPr>
+            <w:r>
+              <w:rPr>
+                <w:lang w:val="en-US"/>
+              </w:rPr>
+              <w:t>- “</w:t>
+            </w:r>
+            <w:r>
+              <w:rPr>
+                <w:lang w:val="en-US"/>
+              </w:rPr>
+              <w:t>message</w:t>
+            </w:r>
+            <w:r>
+              <w:rPr>
+                <w:lang w:val="en-US"/>
+              </w:rPr>
+              <w:t xml:space="preserve">”: </w:t>
+            </w:r>
+            <w:r>
+              <w:rPr>
+                <w:lang w:val="en-US"/>
+              </w:rPr>
+              <w:t>văn bản của chat</w:t>
+            </w:r>
+          </w:p>
+          <w:p>
+            <w:pPr>
+              <w:pStyle w:val="ListParagraph"/>
+              <w:ind w:left="0"/>
+              <w:rPr>
+                <w:lang w:val="en-US"/>
+              </w:rPr>
+            </w:pPr>
+            <w:r>
+              <w:rPr>
+                <w:lang w:val="en-US"/>
+              </w:rPr>
+              <w:t>- “</w:t>
+            </w:r>
+            <w:r>
+              <w:rPr>
+                <w:lang w:val="en-US"/>
+              </w:rPr>
+              <w:t>senderID</w:t>
+            </w:r>
+            <w:r>
+              <w:rPr>
+                <w:lang w:val="en-US"/>
+              </w:rPr>
+              <w:t xml:space="preserve">”: </w:t>
+            </w:r>
+            <w:r>
+              <w:rPr>
+                <w:lang w:val="en-US"/>
+              </w:rPr>
+              <w:t>ID của người gửi</w:t>
+            </w:r>
+          </w:p>
+          <w:p>
+            <w:pPr>
+              <w:pStyle w:val="ListParagraph"/>
+              <w:ind w:left="0"/>
+              <w:rPr>
+                <w:lang w:val="en-US"/>
+              </w:rPr>
+            </w:pPr>
+            <w:r>
+              <w:rPr>
+                <w:lang w:val="en-US"/>
+              </w:rPr>
+              <w:t>- “</w:t>
+            </w:r>
+            <w:r>
+              <w:rPr>
+                <w:lang w:val="en-US"/>
+              </w:rPr>
+              <w:t>senderSide</w:t>
+            </w:r>
+            <w:r>
+              <w:rPr>
+                <w:lang w:val="en-US"/>
+              </w:rPr>
+              <w:t xml:space="preserve">”: </w:t>
+            </w:r>
+            <w:r>
+              <w:rPr>
+                <w:lang w:val="en-US"/>
+              </w:rPr>
+              <w:t xml:space="preserve"> bên gửi, gồm “user” và “admin”</w:t>
+            </w:r>
+          </w:p>
+          <w:p>
+            <w:pPr>
+              <w:pStyle w:val="ListParagraph"/>
+              <w:ind w:left="0"/>
+              <w:rPr>
+                <w:lang w:val="en-US"/>
+              </w:rPr>
+            </w:pPr>
+            <w:r>
+              <w:rPr>
+                <w:lang w:val="en-US"/>
+              </w:rPr>
+              <w:t>- “</w:t>
+            </w:r>
+            <w:r>
+              <w:rPr>
+                <w:lang w:val="en-US"/>
+              </w:rPr>
+              <w:t>chatID</w:t>
+            </w:r>
+            <w:r>
+              <w:rPr>
+                <w:lang w:val="en-US"/>
+              </w:rPr>
+              <w:t>”:</w:t>
+            </w:r>
+            <w:r>
+              <w:rPr>
+                <w:lang w:val="en-US"/>
+              </w:rPr>
+              <w:t xml:space="preserve"> ID của chat</w:t>
+            </w:r>
+          </w:p>
+          <w:p>
+            <w:pPr>
+              <w:pStyle w:val="ListParagraph"/>
+              <w:ind w:left="0"/>
+              <w:rPr>
+                <w:lang w:val="en-US"/>
+              </w:rPr>
+            </w:pPr>
+          </w:p>
+        </w:tc>
+        <w:tc>
+          <w:tcPr>
+            <w:tcW w:w="3821" w:type="dxa"/>
+          </w:tcPr>
+          <w:p>
+            <w:pPr>
+              <w:pStyle w:val="ListParagraph"/>
+              <w:ind w:left="0"/>
+              <w:rPr>
+                <w:lang w:val="en-US"/>
+              </w:rPr>
+            </w:pPr>
+            <w:r>
+              <w:rPr>
+                <w:lang w:val="en-US"/>
+              </w:rPr>
+              <w:t>Chat</w:t>
+            </w:r>
+          </w:p>
+          <w:p>
+            <w:pPr>
+              <w:pStyle w:val="ListParagraph"/>
+              <w:ind w:left="0"/>
+              <w:rPr>
+                <w:lang w:val="en-US"/>
+              </w:rPr>
+            </w:pPr>
+          </w:p>
+          <w:p>
+            <w:pPr>
+              <w:pStyle w:val="ListParagraph"/>
+              <w:ind w:left="0"/>
+              <w:rPr>
+                <w:lang w:val="en-US"/>
+              </w:rPr>
+            </w:pPr>
+            <w:r>
+              <w:rPr>
+                <w:lang w:val="en-US"/>
+              </w:rPr>
+              <w:t xml:space="preserve">Trả về: </w:t>
+            </w:r>
+          </w:p>
+          <w:p>
+            <w:pPr>
+              <w:pStyle w:val="ListParagraph"/>
+              <w:ind w:left="0"/>
+              <w:rPr>
+                <w:lang w:val="en-US"/>
+              </w:rPr>
+            </w:pPr>
+            <w:r>
+              <w:rPr>
+                <w:lang w:val="en-US"/>
+              </w:rPr>
+              <w:t>{operationSuccess: true/false}</w:t>
+            </w:r>
+          </w:p>
+          <w:p>
+            <w:pPr>
+              <w:pStyle w:val="ListParagraph"/>
+              <w:ind w:left="0"/>
+              <w:rPr>
+                <w:lang w:val="en-US"/>
+              </w:rPr>
+            </w:pPr>
+          </w:p>
+        </w:tc>
+      </w:tr>
+      <w:tr>
+        <w:tc>
+          <w:tcPr>
+            <w:tcW w:w="2261" w:type="dxa"/>
+          </w:tcPr>
+          <w:p>
+            <w:pPr>
+              <w:pStyle w:val="ListParagraph"/>
+              <w:ind w:left="0"/>
+              <w:rPr>
+                <w:lang w:val="en-US"/>
+              </w:rPr>
+            </w:pPr>
+            <w:r>
+              <w:rPr>
+                <w:lang w:val="en-US"/>
+              </w:rPr>
+              <w:t>/get_</w:t>
+            </w:r>
+            <w:r>
+              <w:rPr>
+                <w:lang w:val="en-US"/>
+              </w:rPr>
+              <w:t>chat</w:t>
+            </w:r>
+            <w:r>
+              <w:rPr>
+                <w:lang w:val="en-US"/>
+              </w:rPr>
+              <w:t>/&lt;id&gt;</w:t>
+            </w:r>
+          </w:p>
+        </w:tc>
+        <w:tc>
+          <w:tcPr>
+            <w:tcW w:w="3306" w:type="dxa"/>
+          </w:tcPr>
+          <w:p>
+            <w:pPr>
+              <w:pStyle w:val="ListParagraph"/>
+              <w:ind w:left="0"/>
+              <w:rPr>
+                <w:lang w:val="en-US"/>
+              </w:rPr>
+            </w:pPr>
+          </w:p>
+          <w:p>
+            <w:pPr>
+              <w:pStyle w:val="ListParagraph"/>
+              <w:ind w:left="0"/>
+              <w:rPr>
+                <w:lang w:val="en-US"/>
+              </w:rPr>
+            </w:pPr>
+          </w:p>
+        </w:tc>
+        <w:tc>
+          <w:tcPr>
+            <w:tcW w:w="3821" w:type="dxa"/>
+          </w:tcPr>
+          <w:p>
+            <w:pPr>
+              <w:pStyle w:val="ListParagraph"/>
+              <w:ind w:left="0"/>
+              <w:rPr>
+                <w:lang w:val="en-US"/>
+              </w:rPr>
+            </w:pPr>
+            <w:r>
+              <w:rPr>
+                <w:lang w:val="en-US"/>
+              </w:rPr>
+              <w:t>Lấy thông tin của một chat session</w:t>
+            </w:r>
+          </w:p>
+          <w:p>
+            <w:pPr>
+              <w:pStyle w:val="ListParagraph"/>
+              <w:ind w:left="0"/>
+              <w:rPr>
+                <w:lang w:val="en-US"/>
+              </w:rPr>
+            </w:pPr>
+          </w:p>
+        </w:tc>
+      </w:tr>
+      <w:tr>
+        <w:tc>
+          <w:tcPr>
+            <w:tcW w:w="2261" w:type="dxa"/>
+          </w:tcPr>
+          <w:p>
+            <w:pPr>
+              <w:pStyle w:val="ListParagraph"/>
+              <w:ind w:left="0"/>
+              <w:rPr>
+                <w:lang w:val="en-US"/>
+              </w:rPr>
+            </w:pPr>
+            <w:r>
+              <w:rPr>
+                <w:lang w:val="en-US"/>
+              </w:rPr>
+              <w:t>/</w:t>
+            </w:r>
+            <w:r>
+              <w:rPr>
+                <w:lang w:val="en-US"/>
+              </w:rPr>
+              <w:t>create_new_chat</w:t>
+            </w:r>
+          </w:p>
+        </w:tc>
+        <w:tc>
+          <w:tcPr>
+            <w:tcW w:w="3306" w:type="dxa"/>
+          </w:tcPr>
+          <w:p>
+            <w:pPr>
+              <w:pStyle w:val="ListParagraph"/>
+              <w:ind w:left="0"/>
+              <w:rPr>
+                <w:lang w:val="en-US"/>
+              </w:rPr>
+            </w:pPr>
+          </w:p>
+        </w:tc>
+        <w:tc>
+          <w:tcPr>
+            <w:tcW w:w="3821" w:type="dxa"/>
+          </w:tcPr>
+          <w:p>
+            <w:pPr>
+              <w:pStyle w:val="ListParagraph"/>
+              <w:ind w:left="0"/>
+              <w:rPr>
+                <w:lang w:val="en-US"/>
+              </w:rPr>
+            </w:pPr>
+            <w:r>
+              <w:rPr>
+                <w:lang w:val="en-US"/>
+              </w:rPr>
+              <w:t>Tạo ra session chat mới, phải gọi trước khi bắt đầu chat giữa hai bên</w:t>
+            </w:r>
+          </w:p>
+        </w:tc>
+      </w:tr>
+      <w:tr>
+        <w:trPr>
+          <w:trHeight w:val="580"/>
+        </w:trPr>
+        <w:tc>
+          <w:tcPr>
+            <w:tcW w:w="2261" w:type="dxa"/>
+          </w:tcPr>
+          <w:p>
+            <w:pPr>
+              <w:pStyle w:val="ListParagraph"/>
+              <w:ind w:left="0"/>
+              <w:rPr>
+                <w:lang w:val="en-US"/>
+              </w:rPr>
+            </w:pPr>
+            <w:r>
+              <w:rPr>
+                <w:lang w:val="en-US"/>
+              </w:rPr>
+              <w:t>/</w:t>
+            </w:r>
+            <w:r>
+              <w:rPr>
+                <w:lang w:val="en-US"/>
+              </w:rPr>
+              <w:t>get_all</w:t>
+            </w:r>
+            <w:r>
+              <w:rPr>
+                <w:lang w:val="en-US"/>
+              </w:rPr>
+              <w:t>_</w:t>
+            </w:r>
+            <w:r>
+              <w:rPr>
+                <w:lang w:val="en-US"/>
+              </w:rPr>
+              <w:t>chat</w:t>
+            </w:r>
+          </w:p>
+        </w:tc>
+        <w:tc>
+          <w:tcPr>
+            <w:tcW w:w="3306" w:type="dxa"/>
+          </w:tcPr>
+          <w:p>
+            <w:pPr>
+              <w:pStyle w:val="ListParagraph"/>
+              <w:ind w:left="0"/>
+              <w:rPr>
+                <w:lang w:val="en-US"/>
+              </w:rPr>
+            </w:pPr>
+          </w:p>
+        </w:tc>
+        <w:tc>
+          <w:tcPr>
+            <w:tcW w:w="3821" w:type="dxa"/>
+          </w:tcPr>
+          <w:p>
+            <w:pPr>
+              <w:pStyle w:val="ListParagraph"/>
+              <w:ind w:left="0"/>
+              <w:rPr>
+                <w:lang w:val="en-US"/>
+              </w:rPr>
+            </w:pPr>
+            <w:r>
+              <w:rPr>
+                <w:lang w:val="en-US"/>
+              </w:rPr>
+              <w:t>Trả về toàn bộ chat session trong lịch sử</w:t>
+            </w:r>
+          </w:p>
+          <w:p>
+            <w:pPr>
+              <w:pStyle w:val="ListParagraph"/>
+              <w:ind w:left="0"/>
+              <w:rPr>
+                <w:lang w:val="en-US"/>
+              </w:rPr>
+            </w:pPr>
           </w:p>
         </w:tc>
       </w:tr>
@@ -5802,11 +6383,17 @@
           <w:lang w:val="en-US"/>
         </w:rPr>
       </w:pPr>
+    </w:p>
+    <w:p>
+      <w:pPr>
+        <w:rPr>
+          <w:lang w:val="en-US"/>
+        </w:rPr>
+      </w:pPr>
       <w:r>
         <w:rPr>
           <w:lang w:val="en-US"/>
         </w:rPr>
-        <w:lastRenderedPageBreak/>
         <w:br w:type="page"/>
       </w:r>
     </w:p>

</xml_diff>